<commit_message>
Termino de Marco Teorico
</commit_message>
<xml_diff>
--- a/L10_Melchor_Galindo_Juan_Fernando_ms700500.docx
+++ b/L10_Melchor_Galindo_Juan_Fernando_ms700500.docx
@@ -50,7 +50,7 @@
         <w:rPr>
           <w:sz w:val="36"/>
         </w:rPr>
-        <w:t>23</w:t>
+        <w:t>29</w:t>
       </w:r>
       <w:r>
         <w:rPr>
@@ -282,7 +282,10 @@
         <w:jc w:val="both"/>
       </w:pPr>
       <w:r>
-        <w:t>.</w:t>
+        <w:t xml:space="preserve">El propósito de la práctica numero 10 consiste en contar con una gestión de versiones que se realizan a archivos ya sean documentos planos </w:t>
+      </w:r>
+      <w:r>
+        <w:t>o a código fuente, lo que centralmente se enfocan actualmente estas herramientas.</w:t>
       </w:r>
     </w:p>
     <w:p>
@@ -294,17 +297,87 @@
       </w:r>
     </w:p>
     <w:p/>
+    <w:p>
+      <w:pPr>
+        <w:jc w:val="both"/>
+      </w:pPr>
+      <w:r>
+        <w:tab/>
+        <w:t xml:space="preserve">Dentro de un esquema organizado entre las empresas consta el correcto control de versiones de archivos que resultan importantes para el negocio, </w:t>
+      </w:r>
+      <w:r>
+        <w:t>así</w:t>
+      </w:r>
+      <w:r>
+        <w:t xml:space="preserve"> mismo como el poder gestionar el versionamiento de código fuente mediante herramientas centralizadas donde de forma colaborativa se pueda compartir y unificar a la vez información, dentro de algunos servicios actuales existen los siguientes:</w:t>
+      </w:r>
+    </w:p>
     <w:p>
       <w:pPr>
         <w:ind w:left="708" w:firstLine="708"/>
         <w:jc w:val="both"/>
       </w:pPr>
+      <w:r>
+        <w:rPr>
+          <w:rFonts w:asciiTheme="majorHAnsi" w:eastAsiaTheme="majorEastAsia" w:hAnsiTheme="majorHAnsi" w:cstheme="majorBidi"/>
+          <w:color w:val="2E74B5" w:themeColor="accent1" w:themeShade="BF"/>
+          <w:sz w:val="24"/>
+          <w:szCs w:val="32"/>
+        </w:rPr>
+        <w:t>GIT:</w:t>
+      </w:r>
+      <w:r>
+        <w:rPr>
+          <w:sz w:val="18"/>
+        </w:rPr>
+        <w:t xml:space="preserve"> </w:t>
+      </w:r>
+      <w:r>
+        <w:t xml:space="preserve">Aplicación local la cual permite mediante publicaciones a un repositorio en GitHub, esto para poder realizar </w:t>
+      </w:r>
+      <w:r>
+        <w:t>versionamiento</w:t>
+      </w:r>
+      <w:r>
+        <w:t xml:space="preserve"> de objetos de manera</w:t>
+      </w:r>
+      <w:r>
+        <w:t xml:space="preserve"> colaborativa, tal como se indica en [2].</w:t>
+      </w:r>
+      <w:bookmarkStart w:id="0" w:name="_GoBack"/>
+      <w:bookmarkEnd w:id="0"/>
     </w:p>
     <w:p>
       <w:pPr>
         <w:ind w:left="708" w:firstLine="708"/>
         <w:jc w:val="both"/>
       </w:pPr>
+      <w:proofErr w:type="spellStart"/>
+      <w:r>
+        <w:rPr>
+          <w:rFonts w:asciiTheme="majorHAnsi" w:eastAsiaTheme="majorEastAsia" w:hAnsiTheme="majorHAnsi" w:cstheme="majorBidi"/>
+          <w:color w:val="2E74B5" w:themeColor="accent1" w:themeShade="BF"/>
+          <w:sz w:val="24"/>
+          <w:szCs w:val="32"/>
+        </w:rPr>
+        <w:t>Github</w:t>
+      </w:r>
+      <w:proofErr w:type="spellEnd"/>
+      <w:r>
+        <w:rPr>
+          <w:rFonts w:asciiTheme="majorHAnsi" w:eastAsiaTheme="majorEastAsia" w:hAnsiTheme="majorHAnsi" w:cstheme="majorBidi"/>
+          <w:color w:val="2E74B5" w:themeColor="accent1" w:themeShade="BF"/>
+          <w:sz w:val="24"/>
+          <w:szCs w:val="32"/>
+        </w:rPr>
+        <w:t>:</w:t>
+      </w:r>
+      <w:r>
+        <w:t xml:space="preserve"> Es una herramienta para alojar el control de versiones </w:t>
+      </w:r>
+      <w:r>
+        <w:t>de las publicaciones que realice GIT, es en la actualidad una de las mayores herramientas utilizadas para el control de versiones de los equipos de desarrollo [3].</w:t>
+      </w:r>
     </w:p>
     <w:p>
       <w:pPr>
@@ -338,6 +411,12 @@
     </w:p>
     <w:p>
       <w:pPr>
+        <w:ind w:left="708" w:firstLine="708"/>
+        <w:jc w:val="both"/>
+      </w:pPr>
+    </w:p>
+    <w:p>
+      <w:pPr>
         <w:pStyle w:val="Ttulo1"/>
       </w:pPr>
       <w:r>
@@ -381,8 +460,6 @@
         </w:rPr>
         <w:t>Titulo</w:t>
       </w:r>
-      <w:bookmarkStart w:id="0" w:name="_GoBack"/>
-      <w:bookmarkEnd w:id="0"/>
       <w:r>
         <w:rPr>
           <w:b/>
@@ -412,6 +489,7 @@
         <w:jc w:val="both"/>
       </w:pPr>
       <w:r>
+        <w:lastRenderedPageBreak/>
         <w:t>Conclusiones</w:t>
       </w:r>
     </w:p>
@@ -458,10 +536,38 @@
         <w:t xml:space="preserve"> </w:t>
       </w:r>
     </w:p>
+    <w:p>
+      <w:r>
+        <w:t xml:space="preserve">[2] </w:t>
+      </w:r>
+      <w:hyperlink r:id="rId11" w:history="1">
+        <w:r>
+          <w:rPr>
+            <w:rStyle w:val="Hipervnculo"/>
+          </w:rPr>
+          <w:t>https://git-scm.com/</w:t>
+        </w:r>
+      </w:hyperlink>
+    </w:p>
+    <w:p>
+      <w:r>
+        <w:t xml:space="preserve">[3] </w:t>
+      </w:r>
+      <w:hyperlink r:id="rId12" w:history="1">
+        <w:r>
+          <w:rPr>
+            <w:rStyle w:val="Hipervnculo"/>
+          </w:rPr>
+          <w:t>https://github.com/</w:t>
+        </w:r>
+      </w:hyperlink>
+    </w:p>
+    <w:p/>
+    <w:p/>
     <w:p/>
     <w:sectPr>
-      <w:headerReference w:type="default" r:id="rId11"/>
-      <w:footerReference w:type="default" r:id="rId12"/>
+      <w:headerReference w:type="default" r:id="rId13"/>
+      <w:footerReference w:type="default" r:id="rId14"/>
       <w:pgSz w:w="12240" w:h="15840"/>
       <w:pgMar w:top="1417" w:right="1701" w:bottom="1417" w:left="1701" w:header="708" w:footer="708" w:gutter="0"/>
       <w:cols w:space="708"/>
@@ -537,7 +643,7 @@
             <w:noProof/>
             <w:lang w:val="es-ES"/>
           </w:rPr>
-          <w:t>2</w:t>
+          <w:t>3</w:t>
         </w:r>
         <w:r>
           <w:fldChar w:fldCharType="end"/>
@@ -2693,7 +2799,7 @@
 </file>
 
 <file path=customXml/itemProps1.xml><?xml version="1.0" encoding="utf-8"?>
-<ds:datastoreItem xmlns:ds="http://schemas.openxmlformats.org/officeDocument/2006/customXml" ds:itemID="{876319EE-8C60-48AD-B962-BE0CD21995E8}">
+<ds:datastoreItem xmlns:ds="http://schemas.openxmlformats.org/officeDocument/2006/customXml" ds:itemID="{C7BB49F3-E668-4F8B-A253-1754A3F45936}">
   <ds:schemaRefs>
     <ds:schemaRef ds:uri="http://schemas.openxmlformats.org/officeDocument/2006/bibliography"/>
   </ds:schemaRefs>

</xml_diff>